<commit_message>
Setup file for experiment 2
</commit_message>
<xml_diff>
--- a/SimulationStudy/temp_exp2_recap.docx
+++ b/SimulationStudy/temp_exp2_recap.docx
@@ -4,7 +4,15 @@
   <w:body>
     <w:p>
       <w:r>
-        <w:t>Nuovo Esperimento 2</w:t>
+        <w:t xml:space="preserve">Nuovo </w:t>
+      </w:r>
+      <w:proofErr w:type="spellStart"/>
+      <w:r>
+        <w:t>Esperimento</w:t>
+      </w:r>
+      <w:proofErr w:type="spellEnd"/>
+      <w:r>
+        <w:t xml:space="preserve"> 2</w:t>
       </w:r>
     </w:p>
     <w:p>
@@ -62,12 +70,21 @@
         </w:rPr>
         <w:t>;</w:t>
       </w:r>
-      <w:r>
-        <w:rPr>
-          <w:sz w:val="16"/>
-          <w:szCs w:val="16"/>
-        </w:rPr>
-        <w:t>sd = c(sqrt(1),sqrt(1),sqrt(1),sqrt(1))</w:t>
+      <w:proofErr w:type="spellStart"/>
+      <w:r>
+        <w:rPr>
+          <w:sz w:val="16"/>
+          <w:szCs w:val="16"/>
+        </w:rPr>
+        <w:t>sd</w:t>
+      </w:r>
+      <w:proofErr w:type="spellEnd"/>
+      <w:r>
+        <w:rPr>
+          <w:sz w:val="16"/>
+          <w:szCs w:val="16"/>
+        </w:rPr>
+        <w:t xml:space="preserve"> = c(sqrt(1),sqrt(1),sqrt(1),sqrt(1))</w:t>
       </w:r>
       <w:r>
         <w:rPr>
@@ -76,12 +93,69 @@
         </w:rPr>
         <w:t>;</w:t>
       </w:r>
-      <w:r>
-        <w:rPr>
-          <w:sz w:val="16"/>
-          <w:szCs w:val="16"/>
-        </w:rPr>
-        <w:t>mix_probs = matrix(c(0.5,0,0.5,0,0,0.5,0,0.5), nrow = d, ncol = K, byrow = T)</w:t>
+      <w:proofErr w:type="spellStart"/>
+      <w:r>
+        <w:rPr>
+          <w:sz w:val="16"/>
+          <w:szCs w:val="16"/>
+        </w:rPr>
+        <w:t>mix_probs</w:t>
+      </w:r>
+      <w:proofErr w:type="spellEnd"/>
+      <w:r>
+        <w:rPr>
+          <w:sz w:val="16"/>
+          <w:szCs w:val="16"/>
+        </w:rPr>
+        <w:t xml:space="preserve"> = matrix(c(0.5,0,0.5,0,0,0.5,0,0.5), </w:t>
+      </w:r>
+      <w:proofErr w:type="spellStart"/>
+      <w:r>
+        <w:rPr>
+          <w:sz w:val="16"/>
+          <w:szCs w:val="16"/>
+        </w:rPr>
+        <w:t>nrow</w:t>
+      </w:r>
+      <w:proofErr w:type="spellEnd"/>
+      <w:r>
+        <w:rPr>
+          <w:sz w:val="16"/>
+          <w:szCs w:val="16"/>
+        </w:rPr>
+        <w:t xml:space="preserve"> = d, </w:t>
+      </w:r>
+      <w:proofErr w:type="spellStart"/>
+      <w:r>
+        <w:rPr>
+          <w:sz w:val="16"/>
+          <w:szCs w:val="16"/>
+        </w:rPr>
+        <w:t>ncol</w:t>
+      </w:r>
+      <w:proofErr w:type="spellEnd"/>
+      <w:r>
+        <w:rPr>
+          <w:sz w:val="16"/>
+          <w:szCs w:val="16"/>
+        </w:rPr>
+        <w:t xml:space="preserve"> = K, </w:t>
+      </w:r>
+      <w:proofErr w:type="spellStart"/>
+      <w:r>
+        <w:rPr>
+          <w:sz w:val="16"/>
+          <w:szCs w:val="16"/>
+        </w:rPr>
+        <w:t>byrow</w:t>
+      </w:r>
+      <w:proofErr w:type="spellEnd"/>
+      <w:r>
+        <w:rPr>
+          <w:sz w:val="16"/>
+          <w:szCs w:val="16"/>
+        </w:rPr>
+        <w:t xml:space="preserve"> = T)</w:t>
       </w:r>
       <w:r>
         <w:rPr>
@@ -137,6 +211,7 @@
       </w:pPr>
       <w:r>
         <w:rPr>
+          <w:noProof/>
           <w:sz w:val="16"/>
           <w:szCs w:val="16"/>
         </w:rPr>
@@ -191,15 +266,201 @@
           <w:lang w:val="it-IT"/>
         </w:rPr>
         <w:br/>
-        <w:t>Tabella con media e s</w:t>
-      </w:r>
-      <w:r>
-        <w:rPr>
-          <w:sz w:val="16"/>
-          <w:szCs w:val="16"/>
-          <w:lang w:val="it-IT"/>
-        </w:rPr>
-        <w:t>d dell’ARI (sostituisce Table S2)</w:t>
+      </w:r>
+      <w:r>
+        <w:rPr>
+          <w:sz w:val="16"/>
+          <w:szCs w:val="16"/>
+          <w:lang w:val="it-IT"/>
+        </w:rPr>
+        <w:t xml:space="preserve">Visto che i </w:t>
+      </w:r>
+      <w:proofErr w:type="spellStart"/>
+      <w:r>
+        <w:rPr>
+          <w:sz w:val="16"/>
+          <w:szCs w:val="16"/>
+          <w:lang w:val="it-IT"/>
+        </w:rPr>
+        <w:t>refeee</w:t>
+      </w:r>
+      <w:proofErr w:type="spellEnd"/>
+      <w:r>
+        <w:rPr>
+          <w:sz w:val="16"/>
+          <w:szCs w:val="16"/>
+          <w:lang w:val="it-IT"/>
+        </w:rPr>
+        <w:t xml:space="preserve"> ci hanno chiesto di includere anche lo stimatore </w:t>
+      </w:r>
+      <w:proofErr w:type="spellStart"/>
+      <w:r>
+        <w:rPr>
+          <w:sz w:val="16"/>
+          <w:szCs w:val="16"/>
+          <w:lang w:val="it-IT"/>
+        </w:rPr>
+        <w:t>pooled</w:t>
+      </w:r>
+      <w:proofErr w:type="spellEnd"/>
+      <w:r>
+        <w:rPr>
+          <w:sz w:val="16"/>
+          <w:szCs w:val="16"/>
+          <w:lang w:val="it-IT"/>
+        </w:rPr>
+        <w:t>, vi metto anche la densità dei dati collassati tutti in un unico gruppo. Ovviamente, senza la distinzione in gruppi è chiaro come sia molto più difficile riconoscere il clustering perché i cluster sono molto più sovrapposti</w:t>
+      </w:r>
+    </w:p>
+    <w:p>
+      <w:pPr>
+        <w:spacing w:after="40"/>
+        <w:rPr>
+          <w:sz w:val="16"/>
+          <w:szCs w:val="16"/>
+          <w:lang w:val="it-IT"/>
+        </w:rPr>
+      </w:pPr>
+      <w:r>
+        <w:rPr>
+          <w:sz w:val="16"/>
+          <w:szCs w:val="16"/>
+          <w:lang w:val="it-IT"/>
+        </w:rPr>
+        <w:drawing>
+          <wp:inline distT="0" distB="0" distL="0" distR="0" wp14:anchorId="2BCEBCDA" wp14:editId="5744C3E5">
+            <wp:extent cx="4043082" cy="3050979"/>
+            <wp:effectExtent l="0" t="0" r="0" b="0"/>
+            <wp:docPr id="1573289689" name="Immagine 1" descr="Immagine che contiene diagramma, Diagramma, linea, schermata&#10;&#10;Descrizione generata automaticamente"/>
+            <wp:cNvGraphicFramePr>
+              <a:graphicFrameLocks xmlns:a="http://schemas.openxmlformats.org/drawingml/2006/main" noChangeAspect="1"/>
+            </wp:cNvGraphicFramePr>
+            <a:graphic xmlns:a="http://schemas.openxmlformats.org/drawingml/2006/main">
+              <a:graphicData uri="http://schemas.openxmlformats.org/drawingml/2006/picture">
+                <pic:pic xmlns:pic="http://schemas.openxmlformats.org/drawingml/2006/picture">
+                  <pic:nvPicPr>
+                    <pic:cNvPr id="1573289689" name="Immagine 1" descr="Immagine che contiene diagramma, Diagramma, linea, schermata&#10;&#10;Descrizione generata automaticamente"/>
+                    <pic:cNvPicPr/>
+                  </pic:nvPicPr>
+                  <pic:blipFill>
+                    <a:blip r:embed="rId5"/>
+                    <a:stretch>
+                      <a:fillRect/>
+                    </a:stretch>
+                  </pic:blipFill>
+                  <pic:spPr>
+                    <a:xfrm>
+                      <a:off x="0" y="0"/>
+                      <a:ext cx="4049761" cy="3056019"/>
+                    </a:xfrm>
+                    <a:prstGeom prst="rect">
+                      <a:avLst/>
+                    </a:prstGeom>
+                  </pic:spPr>
+                </pic:pic>
+              </a:graphicData>
+            </a:graphic>
+          </wp:inline>
+        </w:drawing>
+      </w:r>
+      <w:r>
+        <w:rPr>
+          <w:sz w:val="16"/>
+          <w:szCs w:val="16"/>
+          <w:lang w:val="it-IT"/>
+        </w:rPr>
+        <w:br/>
+      </w:r>
+      <w:r>
+        <w:rPr>
+          <w:sz w:val="16"/>
+          <w:szCs w:val="16"/>
+          <w:lang w:val="it-IT"/>
+        </w:rPr>
+        <w:br/>
+      </w:r>
+    </w:p>
+    <w:p>
+      <w:pPr>
+        <w:spacing w:after="40"/>
+        <w:rPr>
+          <w:sz w:val="16"/>
+          <w:szCs w:val="16"/>
+          <w:lang w:val="it-IT"/>
+        </w:rPr>
+      </w:pPr>
+    </w:p>
+    <w:p>
+      <w:pPr>
+        <w:spacing w:after="40"/>
+        <w:rPr>
+          <w:sz w:val="16"/>
+          <w:szCs w:val="16"/>
+          <w:lang w:val="it-IT"/>
+        </w:rPr>
+      </w:pPr>
+    </w:p>
+    <w:p>
+      <w:pPr>
+        <w:spacing w:after="40"/>
+        <w:rPr>
+          <w:sz w:val="16"/>
+          <w:szCs w:val="16"/>
+          <w:lang w:val="it-IT"/>
+        </w:rPr>
+      </w:pPr>
+      <w:r>
+        <w:rPr>
+          <w:sz w:val="16"/>
+          <w:szCs w:val="16"/>
+          <w:lang w:val="it-IT"/>
+        </w:rPr>
+        <w:lastRenderedPageBreak/>
+        <w:t xml:space="preserve">Tabella con media e </w:t>
+      </w:r>
+      <w:proofErr w:type="spellStart"/>
+      <w:r>
+        <w:rPr>
+          <w:sz w:val="16"/>
+          <w:szCs w:val="16"/>
+          <w:lang w:val="it-IT"/>
+        </w:rPr>
+        <w:t>s</w:t>
+      </w:r>
+      <w:r>
+        <w:rPr>
+          <w:sz w:val="16"/>
+          <w:szCs w:val="16"/>
+          <w:lang w:val="it-IT"/>
+        </w:rPr>
+        <w:t>d</w:t>
+      </w:r>
+      <w:proofErr w:type="spellEnd"/>
+      <w:r>
+        <w:rPr>
+          <w:sz w:val="16"/>
+          <w:szCs w:val="16"/>
+          <w:lang w:val="it-IT"/>
+        </w:rPr>
+        <w:t xml:space="preserve"> dell’ARI (sostituisce </w:t>
+      </w:r>
+      <w:proofErr w:type="spellStart"/>
+      <w:r>
+        <w:rPr>
+          <w:sz w:val="16"/>
+          <w:szCs w:val="16"/>
+          <w:lang w:val="it-IT"/>
+        </w:rPr>
+        <w:t>Table</w:t>
+      </w:r>
+      <w:proofErr w:type="spellEnd"/>
+      <w:r>
+        <w:rPr>
+          <w:sz w:val="16"/>
+          <w:szCs w:val="16"/>
+          <w:lang w:val="it-IT"/>
+        </w:rPr>
+        <w:t xml:space="preserve"> S2)</w:t>
       </w:r>
     </w:p>
     <w:tbl>
@@ -308,8 +569,13 @@
           </w:tcPr>
           <w:p>
             <w:r>
-              <w:t>HMFM – marg</w:t>
+              <w:t xml:space="preserve">HMFM – </w:t>
             </w:r>
+            <w:proofErr w:type="spellStart"/>
+            <w:r>
+              <w:t>marg</w:t>
+            </w:r>
+            <w:proofErr w:type="spellEnd"/>
           </w:p>
         </w:tc>
         <w:tc>
@@ -350,8 +616,13 @@
           </w:tcPr>
           <w:p>
             <w:r>
-              <w:t>HMFM - cond</w:t>
+              <w:t xml:space="preserve">HMFM - </w:t>
             </w:r>
+            <w:proofErr w:type="spellStart"/>
+            <w:r>
+              <w:t>cond</w:t>
+            </w:r>
+            <w:proofErr w:type="spellEnd"/>
           </w:p>
         </w:tc>
         <w:tc>
@@ -385,21 +656,71 @@
           </w:p>
         </w:tc>
       </w:tr>
+      <w:tr>
+        <w:tc>
+          <w:tcPr>
+            <w:tcW w:w="2407" w:type="dxa"/>
+          </w:tcPr>
+          <w:p>
+            <w:r>
+              <w:t>pooled</w:t>
+            </w:r>
+          </w:p>
+        </w:tc>
+        <w:tc>
+          <w:tcPr>
+            <w:tcW w:w="2407" w:type="dxa"/>
+          </w:tcPr>
+          <w:p>
+            <w:r>
+              <w:t>0.36(0.129)</w:t>
+            </w:r>
+          </w:p>
+        </w:tc>
+        <w:tc>
+          <w:tcPr>
+            <w:tcW w:w="2407" w:type="dxa"/>
+          </w:tcPr>
+          <w:p>
+            <w:r>
+              <w:t>0.40(0.072)</w:t>
+            </w:r>
+          </w:p>
+        </w:tc>
+        <w:tc>
+          <w:tcPr>
+            <w:tcW w:w="2407" w:type="dxa"/>
+          </w:tcPr>
+          <w:p>
+            <w:r>
+              <w:t>0.41(0.036)</w:t>
+            </w:r>
+          </w:p>
+        </w:tc>
+      </w:tr>
     </w:tbl>
     <w:p/>
     <w:p/>
     <w:p>
       <w:r>
-        <w:t>Boxplot CCE (sostituisce Figure S7)</w:t>
+        <w:t>Boxplot CCE (</w:t>
+      </w:r>
+      <w:proofErr w:type="spellStart"/>
+      <w:r>
+        <w:t>sostituisce</w:t>
+      </w:r>
+      <w:proofErr w:type="spellEnd"/>
+      <w:r>
+        <w:t xml:space="preserve"> Figure S7)</w:t>
       </w:r>
     </w:p>
     <w:p>
       <w:r>
         <w:drawing>
-          <wp:inline distT="0" distB="0" distL="0" distR="0" wp14:anchorId="5B74FF31" wp14:editId="1B2144F5">
-            <wp:extent cx="5100917" cy="1832265"/>
-            <wp:effectExtent l="0" t="0" r="5080" b="0"/>
-            <wp:docPr id="1187142450" name="Immagine 1" descr="Immagine che contiene diagramma, Rettangolo, linea, Piano&#10;&#10;Descrizione generata automaticamente"/>
+          <wp:inline distT="0" distB="0" distL="0" distR="0" wp14:anchorId="7F8E8A27" wp14:editId="12227CEE">
+            <wp:extent cx="4764741" cy="1713487"/>
+            <wp:effectExtent l="0" t="0" r="0" b="1270"/>
+            <wp:docPr id="147075168" name="Immagine 1" descr="Immagine che contiene diagramma, linea, Piano, Rettangolo&#10;&#10;Descrizione generata automaticamente"/>
             <wp:cNvGraphicFramePr>
               <a:graphicFrameLocks xmlns:a="http://schemas.openxmlformats.org/drawingml/2006/main" noChangeAspect="1"/>
             </wp:cNvGraphicFramePr>
@@ -407,11 +728,11 @@
               <a:graphicData uri="http://schemas.openxmlformats.org/drawingml/2006/picture">
                 <pic:pic xmlns:pic="http://schemas.openxmlformats.org/drawingml/2006/picture">
                   <pic:nvPicPr>
-                    <pic:cNvPr id="1187142450" name="Immagine 1" descr="Immagine che contiene diagramma, Rettangolo, linea, Piano&#10;&#10;Descrizione generata automaticamente"/>
+                    <pic:cNvPr id="147075168" name="Immagine 1" descr="Immagine che contiene diagramma, linea, Piano, Rettangolo&#10;&#10;Descrizione generata automaticamente"/>
                     <pic:cNvPicPr/>
                   </pic:nvPicPr>
                   <pic:blipFill>
-                    <a:blip r:embed="rId5"/>
+                    <a:blip r:embed="rId6"/>
                     <a:stretch>
                       <a:fillRect/>
                     </a:stretch>
@@ -419,7 +740,7 @@
                   <pic:spPr>
                     <a:xfrm>
                       <a:off x="0" y="0"/>
-                      <a:ext cx="5100917" cy="1832265"/>
+                      <a:ext cx="4777913" cy="1718224"/>
                     </a:xfrm>
                     <a:prstGeom prst="rect">
                       <a:avLst/>
@@ -440,17 +761,47 @@
           <w:lang w:val="it-IT"/>
         </w:rPr>
       </w:pPr>
-      <w:r>
-        <w:rPr>
-          <w:lang w:val="it-IT"/>
-        </w:rPr>
-        <w:t xml:space="preserve">Boxplot </w:t>
-      </w:r>
-      <w:r>
-        <w:rPr>
-          <w:lang w:val="it-IT"/>
-        </w:rPr>
-        <w:t xml:space="preserve">PS, ovvero density estimation, </w:t>
+      <w:proofErr w:type="spellStart"/>
+      <w:r>
+        <w:rPr>
+          <w:lang w:val="it-IT"/>
+        </w:rPr>
+        <w:t>Boxplot</w:t>
+      </w:r>
+      <w:proofErr w:type="spellEnd"/>
+      <w:r>
+        <w:rPr>
+          <w:lang w:val="it-IT"/>
+        </w:rPr>
+        <w:t xml:space="preserve"> PS, ovvero </w:t>
+      </w:r>
+      <w:proofErr w:type="spellStart"/>
+      <w:r>
+        <w:rPr>
+          <w:lang w:val="it-IT"/>
+        </w:rPr>
+        <w:t>density</w:t>
+      </w:r>
+      <w:proofErr w:type="spellEnd"/>
+      <w:r>
+        <w:rPr>
+          <w:lang w:val="it-IT"/>
+        </w:rPr>
+        <w:t xml:space="preserve"> </w:t>
+      </w:r>
+      <w:proofErr w:type="spellStart"/>
+      <w:r>
+        <w:rPr>
+          <w:lang w:val="it-IT"/>
+        </w:rPr>
+        <w:t>estimation</w:t>
+      </w:r>
+      <w:proofErr w:type="spellEnd"/>
+      <w:r>
+        <w:rPr>
+          <w:lang w:val="it-IT"/>
+        </w:rPr>
+        <w:t xml:space="preserve">, </w:t>
       </w:r>
       <w:r>
         <w:rPr>
@@ -486,6 +837,9 @@
     </w:p>
     <w:p>
       <w:r>
+        <w:rPr>
+          <w:noProof/>
+        </w:rPr>
         <w:drawing>
           <wp:inline distT="0" distB="0" distL="0" distR="0" wp14:anchorId="33D51400" wp14:editId="51459209">
             <wp:extent cx="5082988" cy="1703998"/>
@@ -502,7 +856,7 @@
                     <pic:cNvPicPr/>
                   </pic:nvPicPr>
                   <pic:blipFill>
-                    <a:blip r:embed="rId6"/>
+                    <a:blip r:embed="rId7"/>
                     <a:stretch>
                       <a:fillRect/>
                     </a:stretch>
@@ -523,6 +877,9 @@
         </w:drawing>
       </w:r>
       <w:r>
+        <w:rPr>
+          <w:noProof/>
+        </w:rPr>
         <w:drawing>
           <wp:inline distT="0" distB="0" distL="0" distR="0" wp14:anchorId="761414D4" wp14:editId="16DD24B3">
             <wp:extent cx="5102605" cy="1820695"/>
@@ -539,7 +896,7 @@
                     <pic:cNvPicPr/>
                   </pic:nvPicPr>
                   <pic:blipFill>
-                    <a:blip r:embed="rId7"/>
+                    <a:blip r:embed="rId8"/>
                     <a:stretch>
                       <a:fillRect/>
                     </a:stretch>
@@ -571,7 +928,21 @@
         <w:rPr>
           <w:lang w:val="it-IT"/>
         </w:rPr>
-        <w:t>Nuova aggiunta: I boxplot d</w:t>
+        <w:t xml:space="preserve">Nuova aggiunta: I </w:t>
+      </w:r>
+      <w:proofErr w:type="spellStart"/>
+      <w:r>
+        <w:rPr>
+          <w:lang w:val="it-IT"/>
+        </w:rPr>
+        <w:t>boxplot</w:t>
+      </w:r>
+      <w:proofErr w:type="spellEnd"/>
+      <w:r>
+        <w:rPr>
+          <w:lang w:val="it-IT"/>
+        </w:rPr>
+        <w:t xml:space="preserve"> d</w:t>
       </w:r>
       <w:r>
         <w:rPr>
@@ -583,10 +954,10 @@
     <w:p>
       <w:r>
         <w:drawing>
-          <wp:inline distT="0" distB="0" distL="0" distR="0" wp14:anchorId="18BA2E24" wp14:editId="13DFDE4F">
-            <wp:extent cx="5354981" cy="1914637"/>
-            <wp:effectExtent l="0" t="0" r="0" b="9525"/>
-            <wp:docPr id="1443531238" name="Immagine 1" descr="Immagine che contiene Policromia, schermata, linea, diagramma&#10;&#10;Descrizione generata automaticamente"/>
+          <wp:inline distT="0" distB="0" distL="0" distR="0" wp14:anchorId="0A754B43" wp14:editId="4D27E273">
+            <wp:extent cx="6120130" cy="2197100"/>
+            <wp:effectExtent l="0" t="0" r="0" b="0"/>
+            <wp:docPr id="275367801" name="Immagine 1" descr="Immagine che contiene Policromia, schermata, linea, Diagramma&#10;&#10;Descrizione generata automaticamente"/>
             <wp:cNvGraphicFramePr>
               <a:graphicFrameLocks xmlns:a="http://schemas.openxmlformats.org/drawingml/2006/main" noChangeAspect="1"/>
             </wp:cNvGraphicFramePr>
@@ -594,11 +965,11 @@
               <a:graphicData uri="http://schemas.openxmlformats.org/drawingml/2006/picture">
                 <pic:pic xmlns:pic="http://schemas.openxmlformats.org/drawingml/2006/picture">
                   <pic:nvPicPr>
-                    <pic:cNvPr id="1443531238" name="Immagine 1" descr="Immagine che contiene Policromia, schermata, linea, diagramma&#10;&#10;Descrizione generata automaticamente"/>
+                    <pic:cNvPr id="275367801" name="Immagine 1" descr="Immagine che contiene Policromia, schermata, linea, Diagramma&#10;&#10;Descrizione generata automaticamente"/>
                     <pic:cNvPicPr/>
                   </pic:nvPicPr>
                   <pic:blipFill>
-                    <a:blip r:embed="rId8"/>
+                    <a:blip r:embed="rId9"/>
                     <a:stretch>
                       <a:fillRect/>
                     </a:stretch>
@@ -606,7 +977,7 @@
                   <pic:spPr>
                     <a:xfrm>
                       <a:off x="0" y="0"/>
-                      <a:ext cx="5414454" cy="1935901"/>
+                      <a:ext cx="6120130" cy="2197100"/>
                     </a:xfrm>
                     <a:prstGeom prst="rect">
                       <a:avLst/>

</xml_diff>